<commit_message>
git commit -m “Entrega Final – laboratorio 3”
</commit_message>
<xml_diff>
--- a/Docs/Observaciones-Lab 3.docx
+++ b/Docs/Observaciones-Lab 3.docx
@@ -4,7 +4,7 @@
   <w:body>
     <w:p>
       <w:pPr>
-        <w:pStyle w:val="Title"/>
+        <w:pStyle w:val="Ttulo"/>
         <w:jc w:val="center"/>
         <w:rPr>
           <w:b/>
@@ -33,40 +33,8 @@
         <w:rPr>
           <w:lang w:val="es-419"/>
         </w:rPr>
-        <w:t xml:space="preserve">Nombre </w:t>
-      </w:r>
-      <w:r>
-        <w:rPr>
-          <w:lang w:val="es-419"/>
-        </w:rPr>
-        <w:t xml:space="preserve">Estudiante </w:t>
-      </w:r>
-      <w:r>
-        <w:rPr>
-          <w:lang w:val="es-419"/>
-        </w:rPr>
-        <w:t>1</w:t>
-      </w:r>
-      <w:r>
-        <w:rPr>
-          <w:lang w:val="es-419"/>
-        </w:rPr>
-        <w:t xml:space="preserve"> </w:t>
-      </w:r>
-      <w:r>
-        <w:rPr>
-          <w:lang w:val="es-419"/>
-        </w:rPr>
-        <w:t xml:space="preserve">Cod </w:t>
-      </w:r>
-      <w:proofErr w:type="spellStart"/>
-      <w:r>
-        <w:rPr>
-          <w:lang w:val="es-419"/>
-        </w:rPr>
-        <w:t>XXXX</w:t>
-      </w:r>
-      <w:proofErr w:type="spellEnd"/>
+        <w:t>Tomas Acosta Romero, 202310218, t.acostar@uniandes.edu.co</w:t>
+      </w:r>
     </w:p>
     <w:p>
       <w:pPr>
@@ -80,28 +48,20 @@
         <w:rPr>
           <w:lang w:val="es-419"/>
         </w:rPr>
-        <w:t xml:space="preserve">Nombre </w:t>
-      </w:r>
-      <w:r>
-        <w:rPr>
-          <w:lang w:val="es-419"/>
-        </w:rPr>
-        <w:t xml:space="preserve">Estudiante </w:t>
-      </w:r>
-      <w:r>
-        <w:rPr>
-          <w:lang w:val="es-419"/>
-        </w:rPr>
-        <w:t xml:space="preserve">2 Cod </w:t>
-      </w:r>
-      <w:proofErr w:type="spellStart"/>
-      <w:r>
-        <w:rPr>
-          <w:lang w:val="es-419"/>
-        </w:rPr>
-        <w:t>XXXX</w:t>
-      </w:r>
-      <w:proofErr w:type="spellEnd"/>
+        <w:t>Andr</w:t>
+      </w:r>
+      <w:r>
+        <w:rPr>
+          <w:lang w:val="es-419"/>
+        </w:rPr>
+        <w:t>é</w:t>
+      </w:r>
+      <w:r>
+        <w:rPr>
+          <w:lang w:val="es-419"/>
+        </w:rPr>
+        <w:t>s Leonardo Beltrán, 202014143, al.beltran@uniandes.edu.co</w:t>
+      </w:r>
     </w:p>
     <w:p>
       <w:pPr>
@@ -115,22 +75,29 @@
         <w:rPr>
           <w:lang w:val="es-419"/>
         </w:rPr>
-        <w:t xml:space="preserve">Nombre </w:t>
-      </w:r>
-      <w:r>
-        <w:rPr>
-          <w:lang w:val="es-419"/>
-        </w:rPr>
-        <w:t xml:space="preserve">Estudiante 3 Cod </w:t>
-      </w:r>
-      <w:proofErr w:type="spellStart"/>
-      <w:r>
-        <w:rPr>
-          <w:lang w:val="es-419"/>
-        </w:rPr>
-        <w:t>XXXX</w:t>
-      </w:r>
-      <w:proofErr w:type="spellEnd"/>
+        <w:t>Jos</w:t>
+      </w:r>
+      <w:r>
+        <w:rPr>
+          <w:lang w:val="es-419"/>
+        </w:rPr>
+        <w:t xml:space="preserve">é </w:t>
+      </w:r>
+      <w:r>
+        <w:rPr>
+          <w:lang w:val="es-419"/>
+        </w:rPr>
+        <w:t xml:space="preserve">Alejandro Rojas Zapata, 202313911, </w:t>
+      </w:r>
+      <w:hyperlink r:id="rId10" w:history="1">
+        <w:r>
+          <w:rPr>
+            <w:rStyle w:val="Hipervnculo"/>
+            <w:lang w:val="es-419"/>
+          </w:rPr>
+          <w:t>j.rojaz@uniandes.edu.co</w:t>
+        </w:r>
+      </w:hyperlink>
     </w:p>
     <w:p>
       <w:pPr>
@@ -143,7 +110,16 @@
     </w:p>
     <w:p>
       <w:pPr>
-        <w:pStyle w:val="ListParagraph"/>
+        <w:spacing w:after="0"/>
+        <w:jc w:val="right"/>
+        <w:rPr>
+          <w:lang w:val="es-419"/>
+        </w:rPr>
+      </w:pPr>
+    </w:p>
+    <w:p>
+      <w:pPr>
+        <w:pStyle w:val="Prrafodelista"/>
         <w:numPr>
           <w:ilvl w:val="0"/>
           <w:numId w:val="1"/>
@@ -187,14 +163,27 @@
     </w:p>
     <w:p>
       <w:pPr>
-        <w:rPr>
-          <w:lang w:val="es-419"/>
-        </w:rPr>
-      </w:pPr>
-    </w:p>
-    <w:p>
-      <w:pPr>
-        <w:pStyle w:val="ListParagraph"/>
+        <w:ind w:left="360"/>
+        <w:rPr>
+          <w:lang w:val="es-419"/>
+        </w:rPr>
+      </w:pPr>
+      <w:r>
+        <w:rPr>
+          <w:lang w:val="es-419"/>
+        </w:rPr>
+        <w:t>Al principio hay un menú general donde el input recibe (1,2,3,4,0), 1 y 0 generan acciones y el output es un mensaje que informa de su éxito. Las opciones 2 3 y 4 reciben otro input con el que cargan una función y emiten lo que retornan</w:t>
+      </w:r>
+      <w:r>
+        <w:rPr>
+          <w:lang w:val="es-419"/>
+        </w:rPr>
+        <w:t>.</w:t>
+      </w:r>
+    </w:p>
+    <w:p>
+      <w:pPr>
+        <w:pStyle w:val="Prrafodelista"/>
         <w:numPr>
           <w:ilvl w:val="0"/>
           <w:numId w:val="1"/>
@@ -242,14 +231,21 @@
     </w:p>
     <w:p>
       <w:pPr>
-        <w:rPr>
-          <w:lang w:val="es-419"/>
-        </w:rPr>
-      </w:pPr>
-    </w:p>
-    <w:p>
-      <w:pPr>
-        <w:pStyle w:val="ListParagraph"/>
+        <w:ind w:left="360"/>
+        <w:rPr>
+          <w:lang w:val="es-419"/>
+        </w:rPr>
+      </w:pPr>
+      <w:r>
+        <w:rPr>
+          <w:lang w:val="es-419"/>
+        </w:rPr>
+        <w:t>Se almacenan en forma de CSV.</w:t>
+      </w:r>
+    </w:p>
+    <w:p>
+      <w:pPr>
+        <w:pStyle w:val="Prrafodelista"/>
         <w:numPr>
           <w:ilvl w:val="0"/>
           <w:numId w:val="1"/>
@@ -295,14 +291,111 @@
     </w:p>
     <w:p>
       <w:pPr>
-        <w:rPr>
-          <w:lang w:val="es-419"/>
-        </w:rPr>
-      </w:pPr>
-    </w:p>
-    <w:p>
-      <w:pPr>
-        <w:pStyle w:val="ListParagraph"/>
+        <w:ind w:left="360"/>
+        <w:rPr>
+          <w:lang w:val="es-419"/>
+        </w:rPr>
+      </w:pPr>
+      <w:r>
+        <w:rPr>
+          <w:lang w:val="es-419"/>
+        </w:rPr>
+        <w:t xml:space="preserve">En el </w:t>
+      </w:r>
+      <w:proofErr w:type="spellStart"/>
+      <w:r>
+        <w:rPr>
+          <w:lang w:val="es-419"/>
+        </w:rPr>
+        <w:t>view</w:t>
+      </w:r>
+      <w:proofErr w:type="spellEnd"/>
+      <w:r>
+        <w:rPr>
+          <w:lang w:val="es-419"/>
+        </w:rPr>
+        <w:t xml:space="preserve"> se llama a las funciones del controlador que a su vez llaman las funciones del </w:t>
+      </w:r>
+      <w:proofErr w:type="spellStart"/>
+      <w:r>
+        <w:rPr>
+          <w:lang w:val="es-419"/>
+        </w:rPr>
+        <w:t>model</w:t>
+      </w:r>
+      <w:proofErr w:type="spellEnd"/>
+      <w:r>
+        <w:rPr>
+          <w:lang w:val="es-419"/>
+        </w:rPr>
+        <w:t xml:space="preserve">. Un ejemplo es cuando el </w:t>
+      </w:r>
+      <w:proofErr w:type="spellStart"/>
+      <w:r>
+        <w:rPr>
+          <w:lang w:val="es-419"/>
+        </w:rPr>
+        <w:t>view</w:t>
+      </w:r>
+      <w:proofErr w:type="spellEnd"/>
+      <w:r>
+        <w:rPr>
+          <w:lang w:val="es-419"/>
+        </w:rPr>
+        <w:t xml:space="preserve"> hace un "</w:t>
+      </w:r>
+      <w:proofErr w:type="spellStart"/>
+      <w:r>
+        <w:rPr>
+          <w:lang w:val="es-419"/>
+        </w:rPr>
+        <w:t>controller.getBestBooks</w:t>
+      </w:r>
+      <w:proofErr w:type="spellEnd"/>
+      <w:r>
+        <w:rPr>
+          <w:lang w:val="es-419"/>
+        </w:rPr>
+        <w:t xml:space="preserve">()"  y a su vez en el </w:t>
+      </w:r>
+      <w:proofErr w:type="spellStart"/>
+      <w:r>
+        <w:rPr>
+          <w:lang w:val="es-419"/>
+        </w:rPr>
+        <w:t>controller</w:t>
+      </w:r>
+      <w:proofErr w:type="spellEnd"/>
+      <w:r>
+        <w:rPr>
+          <w:lang w:val="es-419"/>
+        </w:rPr>
+        <w:t>, este hace un "</w:t>
+      </w:r>
+      <w:proofErr w:type="spellStart"/>
+      <w:r>
+        <w:rPr>
+          <w:lang w:val="es-419"/>
+        </w:rPr>
+        <w:t>model.getBestBooks</w:t>
+      </w:r>
+      <w:proofErr w:type="spellEnd"/>
+      <w:r>
+        <w:rPr>
+          <w:lang w:val="es-419"/>
+        </w:rPr>
+        <w:t>()"</w:t>
+      </w:r>
+      <w:r>
+        <w:rPr>
+          <w:lang w:val="es-419"/>
+        </w:rPr>
+        <w:t>.</w:t>
+      </w:r>
+    </w:p>
+    <w:p>
+      <w:pPr>
+        <w:pStyle w:val="Prrafodelista"/>
         <w:numPr>
           <w:ilvl w:val="0"/>
           <w:numId w:val="1"/>
@@ -320,14 +413,111 @@
     </w:p>
     <w:p>
       <w:pPr>
-        <w:rPr>
-          <w:lang w:val="es-419"/>
-        </w:rPr>
-      </w:pPr>
-    </w:p>
-    <w:p>
-      <w:pPr>
-        <w:pStyle w:val="ListParagraph"/>
+        <w:ind w:left="360"/>
+        <w:rPr>
+          <w:lang w:val="es-419"/>
+        </w:rPr>
+      </w:pPr>
+      <w:r>
+        <w:rPr>
+          <w:lang w:val="es-419"/>
+        </w:rPr>
+        <w:t>La</w:t>
+      </w:r>
+      <w:r>
+        <w:rPr>
+          <w:lang w:val="es-419"/>
+        </w:rPr>
+        <w:t xml:space="preserve"> función es </w:t>
+      </w:r>
+      <w:proofErr w:type="spellStart"/>
+      <w:r>
+        <w:rPr>
+          <w:lang w:val="es-419"/>
+        </w:rPr>
+        <w:t>newList</w:t>
+      </w:r>
+      <w:proofErr w:type="spellEnd"/>
+      <w:r>
+        <w:rPr>
+          <w:lang w:val="es-419"/>
+        </w:rPr>
+        <w:t xml:space="preserve"> donde los posibles valores son </w:t>
+      </w:r>
+      <w:proofErr w:type="spellStart"/>
+      <w:r>
+        <w:rPr>
+          <w:lang w:val="es-419"/>
+        </w:rPr>
+        <w:t>datastructure</w:t>
+      </w:r>
+      <w:proofErr w:type="spellEnd"/>
+      <w:r>
+        <w:rPr>
+          <w:lang w:val="es-419"/>
+        </w:rPr>
+        <w:t xml:space="preserve">, </w:t>
+      </w:r>
+      <w:proofErr w:type="spellStart"/>
+      <w:r>
+        <w:rPr>
+          <w:lang w:val="es-419"/>
+        </w:rPr>
+        <w:t>cmpfunction</w:t>
+      </w:r>
+      <w:proofErr w:type="spellEnd"/>
+      <w:r>
+        <w:rPr>
+          <w:lang w:val="es-419"/>
+        </w:rPr>
+        <w:t xml:space="preserve">, </w:t>
+      </w:r>
+      <w:proofErr w:type="spellStart"/>
+      <w:r>
+        <w:rPr>
+          <w:lang w:val="es-419"/>
+        </w:rPr>
+        <w:t>key</w:t>
+      </w:r>
+      <w:proofErr w:type="spellEnd"/>
+      <w:r>
+        <w:rPr>
+          <w:lang w:val="es-419"/>
+        </w:rPr>
+        <w:t xml:space="preserve">, </w:t>
+      </w:r>
+      <w:proofErr w:type="spellStart"/>
+      <w:r>
+        <w:rPr>
+          <w:lang w:val="es-419"/>
+        </w:rPr>
+        <w:t>filename</w:t>
+      </w:r>
+      <w:proofErr w:type="spellEnd"/>
+      <w:r>
+        <w:rPr>
+          <w:lang w:val="es-419"/>
+        </w:rPr>
+        <w:t xml:space="preserve">, </w:t>
+      </w:r>
+      <w:proofErr w:type="spellStart"/>
+      <w:r>
+        <w:rPr>
+          <w:lang w:val="es-419"/>
+        </w:rPr>
+        <w:t>delimiter</w:t>
+      </w:r>
+      <w:proofErr w:type="spellEnd"/>
+      <w:r>
+        <w:rPr>
+          <w:lang w:val="es-419"/>
+        </w:rPr>
+        <w:t>.</w:t>
+      </w:r>
+    </w:p>
+    <w:p>
+      <w:pPr>
+        <w:pStyle w:val="Prrafodelista"/>
         <w:numPr>
           <w:ilvl w:val="0"/>
           <w:numId w:val="1"/>
@@ -388,14 +578,63 @@
     </w:p>
     <w:p>
       <w:pPr>
-        <w:rPr>
-          <w:lang w:val="es-419"/>
-        </w:rPr>
-      </w:pPr>
-    </w:p>
-    <w:p>
-      <w:pPr>
-        <w:pStyle w:val="ListParagraph"/>
+        <w:ind w:left="360"/>
+        <w:rPr>
+          <w:lang w:val="es-419"/>
+        </w:rPr>
+      </w:pPr>
+      <w:r>
+        <w:rPr>
+          <w:lang w:val="es-419"/>
+        </w:rPr>
+        <w:t xml:space="preserve">Para determinar si es un array, un single </w:t>
+      </w:r>
+      <w:proofErr w:type="spellStart"/>
+      <w:r>
+        <w:rPr>
+          <w:lang w:val="es-419"/>
+        </w:rPr>
+        <w:t>linked</w:t>
+      </w:r>
+      <w:proofErr w:type="spellEnd"/>
+      <w:r>
+        <w:rPr>
+          <w:lang w:val="es-419"/>
+        </w:rPr>
+        <w:t xml:space="preserve"> o un </w:t>
+      </w:r>
+      <w:proofErr w:type="spellStart"/>
+      <w:r>
+        <w:rPr>
+          <w:lang w:val="es-419"/>
+        </w:rPr>
+        <w:t>double</w:t>
+      </w:r>
+      <w:proofErr w:type="spellEnd"/>
+      <w:r>
+        <w:rPr>
+          <w:lang w:val="es-419"/>
+        </w:rPr>
+        <w:t xml:space="preserve"> </w:t>
+      </w:r>
+      <w:proofErr w:type="spellStart"/>
+      <w:r>
+        <w:rPr>
+          <w:lang w:val="es-419"/>
+        </w:rPr>
+        <w:t>linked</w:t>
+      </w:r>
+      <w:proofErr w:type="spellEnd"/>
+      <w:r>
+        <w:rPr>
+          <w:lang w:val="es-419"/>
+        </w:rPr>
+        <w:t>.</w:t>
+      </w:r>
+    </w:p>
+    <w:p>
+      <w:pPr>
+        <w:pStyle w:val="Prrafodelista"/>
         <w:numPr>
           <w:ilvl w:val="0"/>
           <w:numId w:val="1"/>
@@ -465,14 +704,27 @@
     </w:p>
     <w:p>
       <w:pPr>
-        <w:rPr>
-          <w:lang w:val="es-419"/>
-        </w:rPr>
-      </w:pPr>
-    </w:p>
-    <w:p>
-      <w:pPr>
-        <w:pStyle w:val="ListParagraph"/>
+        <w:ind w:left="360"/>
+        <w:rPr>
+          <w:lang w:val="es-419"/>
+        </w:rPr>
+      </w:pPr>
+      <w:r>
+        <w:rPr>
+          <w:lang w:val="es-419"/>
+        </w:rPr>
+        <w:t>P</w:t>
+      </w:r>
+      <w:r>
+        <w:rPr>
+          <w:lang w:val="es-419"/>
+        </w:rPr>
+        <w:t>ara establecer la función de comparación</w:t>
+      </w:r>
+    </w:p>
+    <w:p>
+      <w:pPr>
+        <w:pStyle w:val="Prrafodelista"/>
         <w:numPr>
           <w:ilvl w:val="0"/>
           <w:numId w:val="1"/>
@@ -504,14 +756,27 @@
     </w:p>
     <w:p>
       <w:pPr>
-        <w:rPr>
-          <w:lang w:val="es-419"/>
-        </w:rPr>
-      </w:pPr>
-    </w:p>
-    <w:p>
-      <w:pPr>
-        <w:pStyle w:val="ListParagraph"/>
+        <w:ind w:left="360"/>
+        <w:rPr>
+          <w:lang w:val="es-419"/>
+        </w:rPr>
+      </w:pPr>
+      <w:r>
+        <w:rPr>
+          <w:lang w:val="es-419"/>
+        </w:rPr>
+        <w:t>A</w:t>
+      </w:r>
+      <w:r>
+        <w:rPr>
+          <w:lang w:val="es-419"/>
+        </w:rPr>
+        <w:t>ñadir un elemento al final de la lista</w:t>
+      </w:r>
+    </w:p>
+    <w:p>
+      <w:pPr>
+        <w:pStyle w:val="Prrafodelista"/>
         <w:numPr>
           <w:ilvl w:val="0"/>
           <w:numId w:val="1"/>
@@ -555,14 +820,41 @@
     </w:p>
     <w:p>
       <w:pPr>
-        <w:rPr>
-          <w:lang w:val="es-419"/>
-        </w:rPr>
-      </w:pPr>
-    </w:p>
-    <w:p>
-      <w:pPr>
-        <w:pStyle w:val="ListParagraph"/>
+        <w:ind w:left="360"/>
+        <w:rPr>
+          <w:lang w:val="es-419"/>
+        </w:rPr>
+      </w:pPr>
+      <w:r>
+        <w:rPr>
+          <w:lang w:val="es-419"/>
+        </w:rPr>
+        <w:t>R</w:t>
+      </w:r>
+      <w:r>
+        <w:rPr>
+          <w:lang w:val="es-419"/>
+        </w:rPr>
+        <w:t xml:space="preserve">etorna el elemento en función del </w:t>
+      </w:r>
+      <w:proofErr w:type="spellStart"/>
+      <w:r>
+        <w:rPr>
+          <w:lang w:val="es-419"/>
+        </w:rPr>
+        <w:t>index</w:t>
+      </w:r>
+      <w:proofErr w:type="spellEnd"/>
+      <w:r>
+        <w:rPr>
+          <w:lang w:val="es-419"/>
+        </w:rPr>
+        <w:t xml:space="preserve"> dado.</w:t>
+      </w:r>
+    </w:p>
+    <w:p>
+      <w:pPr>
+        <w:pStyle w:val="Prrafodelista"/>
         <w:numPr>
           <w:ilvl w:val="0"/>
           <w:numId w:val="1"/>
@@ -606,14 +898,63 @@
     </w:p>
     <w:p>
       <w:pPr>
-        <w:rPr>
-          <w:lang w:val="es-419"/>
-        </w:rPr>
-      </w:pPr>
-    </w:p>
-    <w:p>
-      <w:pPr>
-        <w:pStyle w:val="ListParagraph"/>
+        <w:pStyle w:val="Prrafodelista"/>
+        <w:ind w:left="360"/>
+        <w:rPr>
+          <w:lang w:val="es-419"/>
+        </w:rPr>
+      </w:pPr>
+      <w:r>
+        <w:rPr>
+          <w:lang w:val="es-419"/>
+        </w:rPr>
+        <w:t>R</w:t>
+      </w:r>
+      <w:r>
+        <w:rPr>
+          <w:lang w:val="es-419"/>
+        </w:rPr>
+        <w:t xml:space="preserve">etorna una </w:t>
+      </w:r>
+      <w:proofErr w:type="spellStart"/>
+      <w:r>
+        <w:rPr>
+          <w:lang w:val="es-419"/>
+        </w:rPr>
+        <w:t>sublista</w:t>
+      </w:r>
+      <w:proofErr w:type="spellEnd"/>
+      <w:r>
+        <w:rPr>
+          <w:lang w:val="es-419"/>
+        </w:rPr>
+        <w:t xml:space="preserve"> de acuerdo con el </w:t>
+      </w:r>
+      <w:proofErr w:type="spellStart"/>
+      <w:r>
+        <w:rPr>
+          <w:lang w:val="es-419"/>
+        </w:rPr>
+        <w:t>numero</w:t>
+      </w:r>
+      <w:proofErr w:type="spellEnd"/>
+      <w:r>
+        <w:rPr>
+          <w:lang w:val="es-419"/>
+        </w:rPr>
+        <w:t xml:space="preserve"> de elementos que se quiera y desde donde se quiera empezar.</w:t>
+      </w:r>
+    </w:p>
+    <w:p>
+      <w:pPr>
+        <w:rPr>
+          <w:lang w:val="es-419"/>
+        </w:rPr>
+      </w:pPr>
+    </w:p>
+    <w:p>
+      <w:pPr>
+        <w:pStyle w:val="Prrafodelista"/>
         <w:numPr>
           <w:ilvl w:val="0"/>
           <w:numId w:val="1"/>
@@ -623,6 +964,7 @@
         <w:rPr>
           <w:lang w:val="es-419"/>
         </w:rPr>
+        <w:lastRenderedPageBreak/>
         <w:t xml:space="preserve">Revise el uso de la función </w:t>
       </w:r>
       <w:proofErr w:type="spellStart"/>
@@ -782,10 +1124,57 @@
         <w:t>?</w:t>
       </w:r>
     </w:p>
-    <w:p/>
-    <w:p>
-      <w:pPr>
-        <w:pStyle w:val="ListParagraph"/>
+    <w:p>
+      <w:pPr>
+        <w:ind w:left="360"/>
+      </w:pPr>
+      <w:proofErr w:type="spellStart"/>
+      <w:r>
+        <w:t>d</w:t>
+      </w:r>
+      <w:r>
+        <w:t>etermina</w:t>
+      </w:r>
+      <w:proofErr w:type="spellEnd"/>
+      <w:r>
+        <w:t xml:space="preserve"> </w:t>
+      </w:r>
+      <w:proofErr w:type="spellStart"/>
+      <w:r>
+        <w:t>cuantas</w:t>
+      </w:r>
+      <w:proofErr w:type="spellEnd"/>
+      <w:r>
+        <w:t xml:space="preserve"> y </w:t>
+      </w:r>
+      <w:proofErr w:type="spellStart"/>
+      <w:r>
+        <w:t>en</w:t>
+      </w:r>
+      <w:proofErr w:type="spellEnd"/>
+      <w:r>
+        <w:t xml:space="preserve"> que forma se </w:t>
+      </w:r>
+      <w:proofErr w:type="spellStart"/>
+      <w:r>
+        <w:t>realizaran</w:t>
+      </w:r>
+      <w:proofErr w:type="spellEnd"/>
+      <w:r>
+        <w:t xml:space="preserve"> las </w:t>
+      </w:r>
+      <w:proofErr w:type="spellStart"/>
+      <w:r>
+        <w:t>iteraciones</w:t>
+      </w:r>
+      <w:proofErr w:type="spellEnd"/>
+      <w:r>
+        <w:t xml:space="preserve"> del for.</w:t>
+      </w:r>
+    </w:p>
+    <w:p>
+      <w:pPr>
+        <w:pStyle w:val="Prrafodelista"/>
         <w:numPr>
           <w:ilvl w:val="0"/>
           <w:numId w:val="1"/>
@@ -831,6 +1220,34 @@
           <w:lang w:val="es-419" w:eastAsia="es-CO"/>
         </w:rPr>
         <w:t xml:space="preserve"> en la creación de las listas?</w:t>
+      </w:r>
+    </w:p>
+    <w:p>
+      <w:pPr>
+        <w:ind w:left="360"/>
+        <w:rPr>
+          <w:lang w:val="es-419"/>
+        </w:rPr>
+      </w:pPr>
+      <w:r>
+        <w:rPr>
+          <w:lang w:val="es-419"/>
+        </w:rPr>
+        <w:t xml:space="preserve">No se </w:t>
+      </w:r>
+      <w:proofErr w:type="spellStart"/>
+      <w:r>
+        <w:rPr>
+          <w:lang w:val="es-419"/>
+        </w:rPr>
+        <w:t>observo</w:t>
+      </w:r>
+      <w:proofErr w:type="spellEnd"/>
+      <w:r>
+        <w:rPr>
+          <w:lang w:val="es-419"/>
+        </w:rPr>
+        <w:t xml:space="preserve"> ningún cambio</w:t>
       </w:r>
     </w:p>
     <w:sectPr>
@@ -1761,13 +2178,13 @@
     <w:name w:val="Normal"/>
     <w:qFormat/>
   </w:style>
-  <w:style w:type="character" w:default="1" w:styleId="DefaultParagraphFont">
+  <w:style w:type="character" w:default="1" w:styleId="Fuentedeprrafopredeter">
     <w:name w:val="Default Paragraph Font"/>
     <w:uiPriority w:val="1"/>
     <w:semiHidden/>
     <w:unhideWhenUsed/>
   </w:style>
-  <w:style w:type="table" w:default="1" w:styleId="TableNormal">
+  <w:style w:type="table" w:default="1" w:styleId="Tablanormal">
     <w:name w:val="Normal Table"/>
     <w:uiPriority w:val="99"/>
     <w:semiHidden/>
@@ -1782,17 +2199,17 @@
       </w:tblCellMar>
     </w:tblPr>
   </w:style>
-  <w:style w:type="numbering" w:default="1" w:styleId="NoList">
+  <w:style w:type="numbering" w:default="1" w:styleId="Sinlista">
     <w:name w:val="No List"/>
     <w:uiPriority w:val="99"/>
     <w:semiHidden/>
     <w:unhideWhenUsed/>
   </w:style>
-  <w:style w:type="paragraph" w:styleId="Title">
+  <w:style w:type="paragraph" w:styleId="Ttulo">
     <w:name w:val="Title"/>
     <w:basedOn w:val="Normal"/>
     <w:next w:val="Normal"/>
-    <w:link w:val="TitleChar"/>
+    <w:link w:val="TtuloCar"/>
     <w:uiPriority w:val="10"/>
     <w:qFormat/>
     <w:rsid w:val="00BA3B38"/>
@@ -1808,10 +2225,10 @@
       <w:szCs w:val="56"/>
     </w:rPr>
   </w:style>
-  <w:style w:type="character" w:customStyle="1" w:styleId="TitleChar">
-    <w:name w:val="Title Char"/>
-    <w:basedOn w:val="DefaultParagraphFont"/>
-    <w:link w:val="Title"/>
+  <w:style w:type="character" w:customStyle="1" w:styleId="TtuloCar">
+    <w:name w:val="Título Car"/>
+    <w:basedOn w:val="Fuentedeprrafopredeter"/>
+    <w:link w:val="Ttulo"/>
     <w:uiPriority w:val="10"/>
     <w:rsid w:val="00BA3B38"/>
     <w:rPr>
@@ -1823,7 +2240,7 @@
       <w:szCs w:val="56"/>
     </w:rPr>
   </w:style>
-  <w:style w:type="paragraph" w:styleId="ListParagraph">
+  <w:style w:type="paragraph" w:styleId="Prrafodelista">
     <w:name w:val="List Paragraph"/>
     <w:basedOn w:val="Normal"/>
     <w:uiPriority w:val="34"/>
@@ -1834,10 +2251,10 @@
       <w:contextualSpacing/>
     </w:pPr>
   </w:style>
-  <w:style w:type="paragraph" w:styleId="Header">
+  <w:style w:type="paragraph" w:styleId="Encabezado">
     <w:name w:val="header"/>
     <w:basedOn w:val="Normal"/>
-    <w:link w:val="HeaderChar"/>
+    <w:link w:val="EncabezadoCar"/>
     <w:uiPriority w:val="99"/>
     <w:unhideWhenUsed/>
     <w:rsid w:val="001A2986"/>
@@ -1849,20 +2266,20 @@
       <w:spacing w:after="0" w:line="240" w:lineRule="auto"/>
     </w:pPr>
   </w:style>
-  <w:style w:type="character" w:customStyle="1" w:styleId="HeaderChar">
-    <w:name w:val="Header Char"/>
-    <w:basedOn w:val="DefaultParagraphFont"/>
-    <w:link w:val="Header"/>
+  <w:style w:type="character" w:customStyle="1" w:styleId="EncabezadoCar">
+    <w:name w:val="Encabezado Car"/>
+    <w:basedOn w:val="Fuentedeprrafopredeter"/>
+    <w:link w:val="Encabezado"/>
     <w:uiPriority w:val="99"/>
     <w:rsid w:val="001A2986"/>
     <w:rPr>
       <w:noProof/>
     </w:rPr>
   </w:style>
-  <w:style w:type="paragraph" w:styleId="Footer">
+  <w:style w:type="paragraph" w:styleId="Piedepgina">
     <w:name w:val="footer"/>
     <w:basedOn w:val="Normal"/>
-    <w:link w:val="FooterChar"/>
+    <w:link w:val="PiedepginaCar"/>
     <w:uiPriority w:val="99"/>
     <w:unhideWhenUsed/>
     <w:rsid w:val="001A2986"/>
@@ -1874,14 +2291,37 @@
       <w:spacing w:after="0" w:line="240" w:lineRule="auto"/>
     </w:pPr>
   </w:style>
-  <w:style w:type="character" w:customStyle="1" w:styleId="FooterChar">
-    <w:name w:val="Footer Char"/>
-    <w:basedOn w:val="DefaultParagraphFont"/>
-    <w:link w:val="Footer"/>
+  <w:style w:type="character" w:customStyle="1" w:styleId="PiedepginaCar">
+    <w:name w:val="Pie de página Car"/>
+    <w:basedOn w:val="Fuentedeprrafopredeter"/>
+    <w:link w:val="Piedepgina"/>
     <w:uiPriority w:val="99"/>
     <w:rsid w:val="001A2986"/>
     <w:rPr>
       <w:noProof/>
+    </w:rPr>
+  </w:style>
+  <w:style w:type="character" w:styleId="Hipervnculo">
+    <w:name w:val="Hyperlink"/>
+    <w:basedOn w:val="Fuentedeprrafopredeter"/>
+    <w:uiPriority w:val="99"/>
+    <w:unhideWhenUsed/>
+    <w:rsid w:val="002E7CEE"/>
+    <w:rPr>
+      <w:color w:val="0563C1" w:themeColor="hyperlink"/>
+      <w:u w:val="single"/>
+    </w:rPr>
+  </w:style>
+  <w:style w:type="character" w:styleId="Mencinsinresolver">
+    <w:name w:val="Unresolved Mention"/>
+    <w:basedOn w:val="Fuentedeprrafopredeter"/>
+    <w:uiPriority w:val="99"/>
+    <w:semiHidden/>
+    <w:unhideWhenUsed/>
+    <w:rsid w:val="002E7CEE"/>
+    <w:rPr>
+      <w:color w:val="605E5C"/>
+      <w:shd w:val="clear" w:color="auto" w:fill="E1DFDD"/>
     </w:rPr>
   </w:style>
 </w:styles>
@@ -2183,12 +2623,14 @@
 </file>
 
 <file path=customXml/item1.xml><?xml version="1.0" encoding="utf-8"?>
-<?mso-contentType ?>
-<FormTemplates xmlns="http://schemas.microsoft.com/sharepoint/v3/contenttype/forms">
-  <Display>DocumentLibraryForm</Display>
-  <Edit>DocumentLibraryForm</Edit>
-  <New>DocumentLibraryForm</New>
-</FormTemplates>
+<p:properties xmlns:p="http://schemas.microsoft.com/office/2006/metadata/properties" xmlns:xsi="http://www.w3.org/2001/XMLSchema-instance" xmlns:pc="http://schemas.microsoft.com/office/infopath/2007/PartnerControls">
+  <documentManagement>
+    <TaxCatchAll xmlns="85e30bcc-d76c-4413-8e4d-2dce22fb0743" xsi:nil="true"/>
+    <lcf76f155ced4ddcb4097134ff3c332f xmlns="164883f8-7691-4ecf-b54a-664c0d0edefe">
+      <Terms xmlns="http://schemas.microsoft.com/office/infopath/2007/PartnerControls"/>
+    </lcf76f155ced4ddcb4097134ff3c332f>
+  </documentManagement>
+</p:properties>
 </file>
 
 <file path=customXml/item2.xml><?xml version="1.0" encoding="utf-8"?>
@@ -2429,20 +2871,21 @@
 </file>
 
 <file path=customXml/item3.xml><?xml version="1.0" encoding="utf-8"?>
-<p:properties xmlns:p="http://schemas.microsoft.com/office/2006/metadata/properties" xmlns:xsi="http://www.w3.org/2001/XMLSchema-instance" xmlns:pc="http://schemas.microsoft.com/office/infopath/2007/PartnerControls">
-  <documentManagement>
-    <TaxCatchAll xmlns="85e30bcc-d76c-4413-8e4d-2dce22fb0743" xsi:nil="true"/>
-    <lcf76f155ced4ddcb4097134ff3c332f xmlns="164883f8-7691-4ecf-b54a-664c0d0edefe">
-      <Terms xmlns="http://schemas.microsoft.com/office/infopath/2007/PartnerControls"/>
-    </lcf76f155ced4ddcb4097134ff3c332f>
-  </documentManagement>
-</p:properties>
+<?mso-contentType ?>
+<FormTemplates xmlns="http://schemas.microsoft.com/sharepoint/v3/contenttype/forms">
+  <Display>DocumentLibraryForm</Display>
+  <Edit>DocumentLibraryForm</Edit>
+  <New>DocumentLibraryForm</New>
+</FormTemplates>
 </file>
 
 <file path=customXml/itemProps1.xml><?xml version="1.0" encoding="utf-8"?>
-<ds:datastoreItem xmlns:ds="http://schemas.openxmlformats.org/officeDocument/2006/customXml" ds:itemID="{B3B62105-A15B-4F03-B2AF-F9FA3D834D50}">
+<ds:datastoreItem xmlns:ds="http://schemas.openxmlformats.org/officeDocument/2006/customXml" ds:itemID="{4F9B4879-3E5E-4E1C-A7C4-2EA154FE9AA4}">
   <ds:schemaRefs>
-    <ds:schemaRef ds:uri="http://schemas.microsoft.com/sharepoint/v3/contenttype/forms"/>
+    <ds:schemaRef ds:uri="http://schemas.microsoft.com/office/2006/metadata/properties"/>
+    <ds:schemaRef ds:uri="http://schemas.microsoft.com/office/infopath/2007/PartnerControls"/>
+    <ds:schemaRef ds:uri="85e30bcc-d76c-4413-8e4d-2dce22fb0743"/>
+    <ds:schemaRef ds:uri="164883f8-7691-4ecf-b54a-664c0d0edefe"/>
   </ds:schemaRefs>
 </ds:datastoreItem>
 </file>
@@ -2467,12 +2910,9 @@
 </file>
 
 <file path=customXml/itemProps3.xml><?xml version="1.0" encoding="utf-8"?>
-<ds:datastoreItem xmlns:ds="http://schemas.openxmlformats.org/officeDocument/2006/customXml" ds:itemID="{4F9B4879-3E5E-4E1C-A7C4-2EA154FE9AA4}">
+<ds:datastoreItem xmlns:ds="http://schemas.openxmlformats.org/officeDocument/2006/customXml" ds:itemID="{B3B62105-A15B-4F03-B2AF-F9FA3D834D50}">
   <ds:schemaRefs>
-    <ds:schemaRef ds:uri="http://schemas.microsoft.com/office/2006/metadata/properties"/>
-    <ds:schemaRef ds:uri="http://schemas.microsoft.com/office/infopath/2007/PartnerControls"/>
-    <ds:schemaRef ds:uri="85e30bcc-d76c-4413-8e4d-2dce22fb0743"/>
-    <ds:schemaRef ds:uri="164883f8-7691-4ecf-b54a-664c0d0edefe"/>
+    <ds:schemaRef ds:uri="http://schemas.microsoft.com/sharepoint/v3/contenttype/forms"/>
   </ds:schemaRefs>
 </ds:datastoreItem>
 </file>
</xml_diff>